<commit_message>
unity build + doc changes
- updated word doc
- added game assets
- setup Game Manager script
- setup game board & arrays
</commit_message>
<xml_diff>
--- a/GADE7321 Part 2 Concept Document.docx
+++ b/GADE7321 Part 2 Concept Document.docx
@@ -135,27 +135,16 @@
           <w:iCs w:val="0"/>
           <w:lang w:val="en-US"/>
         </w:rPr>
-        <w:t xml:space="preserve">The game is a two-player game set on </w:t>
-      </w:r>
-      <w:proofErr w:type="gramStart"/>
-      <w:r>
-        <w:rPr>
-          <w:rStyle w:val="Emphasis"/>
-          <w:i w:val="0"/>
-          <w:iCs w:val="0"/>
-          <w:lang w:val="en-US"/>
-        </w:rPr>
-        <w:t>a</w:t>
-      </w:r>
-      <w:proofErr w:type="gramEnd"/>
-      <w:r>
-        <w:rPr>
-          <w:rStyle w:val="Emphasis"/>
-          <w:i w:val="0"/>
-          <w:iCs w:val="0"/>
-          <w:lang w:val="en-US"/>
-        </w:rPr>
-        <w:t xml:space="preserve"> </w:t>
+        <w:t>The game is a two-player game set on a</w:t>
+      </w:r>
+      <w:r>
+        <w:rPr>
+          <w:rStyle w:val="Emphasis"/>
+          <w:i w:val="0"/>
+          <w:iCs w:val="0"/>
+          <w:lang w:val="en-US"/>
+        </w:rPr>
+        <w:t xml:space="preserve">n </w:t>
       </w:r>
       <w:r>
         <w:rPr>
@@ -263,7 +252,25 @@
           <w:iCs w:val="0"/>
           <w:lang w:val="en-US"/>
         </w:rPr>
-        <w:t>Each player has 12 game pieces: 4 guards, 4 mercenaries, 3 shields, and 1 crown</w:t>
+        <w:t xml:space="preserve">Each player has 12 game pieces: 4 guards, </w:t>
+      </w:r>
+      <w:r>
+        <w:rPr>
+          <w:rStyle w:val="Emphasis"/>
+          <w:i w:val="0"/>
+          <w:iCs w:val="0"/>
+          <w:lang w:val="en-US"/>
+        </w:rPr>
+        <w:t>5</w:t>
+      </w:r>
+      <w:r>
+        <w:rPr>
+          <w:rStyle w:val="Emphasis"/>
+          <w:i w:val="0"/>
+          <w:iCs w:val="0"/>
+          <w:lang w:val="en-US"/>
+        </w:rPr>
+        <w:t xml:space="preserve"> mercenaries, 3 shields, and 1 crown</w:t>
       </w:r>
     </w:p>
     <w:p>

</xml_diff>

<commit_message>
changes to doc & unity project
- added to word doc
- changes to unity scripts
</commit_message>
<xml_diff>
--- a/GADE7321 Part 2 Concept Document.docx
+++ b/GADE7321 Part 2 Concept Document.docx
@@ -51,6 +51,7 @@
     <w:p>
       <w:pPr>
         <w:pStyle w:val="Heading2"/>
+        <w:spacing w:after="0"/>
         <w:rPr>
           <w:rStyle w:val="Emphasis"/>
           <w:i w:val="0"/>
@@ -77,16 +78,22 @@
           <w:lang w:val="en-US"/>
         </w:rPr>
       </w:pPr>
-    </w:p>
-    <w:p>
-      <w:pPr>
-        <w:rPr>
-          <w:rStyle w:val="Emphasis"/>
-          <w:i w:val="0"/>
-          <w:iCs w:val="0"/>
-          <w:lang w:val="en-US"/>
-        </w:rPr>
-      </w:pPr>
+      <w:r>
+        <w:rPr>
+          <w:rStyle w:val="Emphasis"/>
+          <w:lang w:val="en-US"/>
+        </w:rPr>
+        <w:t>Crown Defense</w:t>
+      </w:r>
+      <w:r>
+        <w:rPr>
+          <w:rStyle w:val="Emphasis"/>
+          <w:i w:val="0"/>
+          <w:iCs w:val="0"/>
+          <w:lang w:val="en-US"/>
+        </w:rPr>
+        <w:t xml:space="preserve"> is a digital strategy board game where two players must cleverly use their board pieces to defend their crown while working to capture their opponent’s crown. </w:t>
+      </w:r>
     </w:p>
     <w:p>
       <w:pPr>
@@ -206,6 +213,15 @@
         </w:rPr>
         <w:t>The game is turn-based</w:t>
       </w:r>
+      <w:r>
+        <w:rPr>
+          <w:rStyle w:val="Emphasis"/>
+          <w:i w:val="0"/>
+          <w:iCs w:val="0"/>
+          <w:lang w:val="en-US"/>
+        </w:rPr>
+        <w:t>.</w:t>
+      </w:r>
     </w:p>
     <w:p>
       <w:pPr>
@@ -228,7 +244,7 @@
           <w:iCs w:val="0"/>
           <w:lang w:val="en-US"/>
         </w:rPr>
-        <w:t>A turn ends either when there are no more possible moves, or when the player declares their turn is over</w:t>
+        <w:t>When their turn begins, a player may move any number of their pieces on the board.</w:t>
       </w:r>
     </w:p>
     <w:p>
@@ -252,25 +268,16 @@
           <w:iCs w:val="0"/>
           <w:lang w:val="en-US"/>
         </w:rPr>
-        <w:t xml:space="preserve">Each player has 12 game pieces: 4 guards, </w:t>
-      </w:r>
-      <w:r>
-        <w:rPr>
-          <w:rStyle w:val="Emphasis"/>
-          <w:i w:val="0"/>
-          <w:iCs w:val="0"/>
-          <w:lang w:val="en-US"/>
-        </w:rPr>
-        <w:t>5</w:t>
-      </w:r>
-      <w:r>
-        <w:rPr>
-          <w:rStyle w:val="Emphasis"/>
-          <w:i w:val="0"/>
-          <w:iCs w:val="0"/>
-          <w:lang w:val="en-US"/>
-        </w:rPr>
-        <w:t xml:space="preserve"> mercenaries, 3 shields, and 1 crown</w:t>
+        <w:t>A turn ends either when there are no more possible moves, or when the player declares their turn is over</w:t>
+      </w:r>
+      <w:r>
+        <w:rPr>
+          <w:rStyle w:val="Emphasis"/>
+          <w:i w:val="0"/>
+          <w:iCs w:val="0"/>
+          <w:lang w:val="en-US"/>
+        </w:rPr>
+        <w:t>.</w:t>
       </w:r>
     </w:p>
     <w:p>
@@ -294,7 +301,52 @@
           <w:iCs w:val="0"/>
           <w:lang w:val="en-US"/>
         </w:rPr>
-        <w:t>A guard can move linearly along any number of tiles</w:t>
+        <w:t>Each player has 1</w:t>
+      </w:r>
+      <w:r>
+        <w:rPr>
+          <w:rStyle w:val="Emphasis"/>
+          <w:i w:val="0"/>
+          <w:iCs w:val="0"/>
+          <w:lang w:val="en-US"/>
+        </w:rPr>
+        <w:t>3</w:t>
+      </w:r>
+      <w:r>
+        <w:rPr>
+          <w:rStyle w:val="Emphasis"/>
+          <w:i w:val="0"/>
+          <w:iCs w:val="0"/>
+          <w:lang w:val="en-US"/>
+        </w:rPr>
+        <w:t xml:space="preserve"> game pieces: 4 guards, </w:t>
+      </w:r>
+      <w:r>
+        <w:rPr>
+          <w:rStyle w:val="Emphasis"/>
+          <w:i w:val="0"/>
+          <w:iCs w:val="0"/>
+          <w:lang w:val="en-US"/>
+        </w:rPr>
+        <w:t>5</w:t>
+      </w:r>
+      <w:r>
+        <w:rPr>
+          <w:rStyle w:val="Emphasis"/>
+          <w:i w:val="0"/>
+          <w:iCs w:val="0"/>
+          <w:lang w:val="en-US"/>
+        </w:rPr>
+        <w:t xml:space="preserve"> mercenaries, 3 shields, and 1 crown</w:t>
+      </w:r>
+      <w:r>
+        <w:rPr>
+          <w:rStyle w:val="Emphasis"/>
+          <w:i w:val="0"/>
+          <w:iCs w:val="0"/>
+          <w:lang w:val="en-US"/>
+        </w:rPr>
+        <w:t>.</w:t>
       </w:r>
     </w:p>
     <w:p>
@@ -318,7 +370,16 @@
           <w:iCs w:val="0"/>
           <w:lang w:val="en-US"/>
         </w:rPr>
-        <w:t>A mercenary can move diagonally along any number of tiles</w:t>
+        <w:t>A guard can move linearly along any number of tiles</w:t>
+      </w:r>
+      <w:r>
+        <w:rPr>
+          <w:rStyle w:val="Emphasis"/>
+          <w:i w:val="0"/>
+          <w:iCs w:val="0"/>
+          <w:lang w:val="en-US"/>
+        </w:rPr>
+        <w:t>.</w:t>
       </w:r>
     </w:p>
     <w:p>
@@ -342,7 +403,25 @@
           <w:iCs w:val="0"/>
           <w:lang w:val="en-US"/>
         </w:rPr>
-        <w:t>A shield can move linearly along 2 adjacent tiles, or diagonally to 1 adjacent tile</w:t>
+        <w:t>A mercenary can move diagonally alon</w:t>
+      </w:r>
+      <w:r>
+        <w:rPr>
+          <w:rStyle w:val="Emphasis"/>
+          <w:i w:val="0"/>
+          <w:iCs w:val="0"/>
+          <w:lang w:val="en-US"/>
+        </w:rPr>
+        <w:t>g up to 3 tiles</w:t>
+      </w:r>
+      <w:r>
+        <w:rPr>
+          <w:rStyle w:val="Emphasis"/>
+          <w:i w:val="0"/>
+          <w:iCs w:val="0"/>
+          <w:lang w:val="en-US"/>
+        </w:rPr>
+        <w:t>.</w:t>
       </w:r>
     </w:p>
     <w:p>
@@ -366,7 +445,34 @@
           <w:iCs w:val="0"/>
           <w:lang w:val="en-US"/>
         </w:rPr>
-        <w:t>The crown can only move to 1 adjacent block (not diagonally)</w:t>
+        <w:t xml:space="preserve">A shield can move linearly along 2 adjacent tiles, or diagonally to </w:t>
+      </w:r>
+      <w:r>
+        <w:rPr>
+          <w:rStyle w:val="Emphasis"/>
+          <w:i w:val="0"/>
+          <w:iCs w:val="0"/>
+          <w:lang w:val="en-US"/>
+        </w:rPr>
+        <w:t>1</w:t>
+      </w:r>
+      <w:r>
+        <w:rPr>
+          <w:rStyle w:val="Emphasis"/>
+          <w:i w:val="0"/>
+          <w:iCs w:val="0"/>
+          <w:lang w:val="en-US"/>
+        </w:rPr>
+        <w:t xml:space="preserve"> tile</w:t>
+      </w:r>
+      <w:r>
+        <w:rPr>
+          <w:rStyle w:val="Emphasis"/>
+          <w:i w:val="0"/>
+          <w:iCs w:val="0"/>
+          <w:lang w:val="en-US"/>
+        </w:rPr>
+        <w:t>.</w:t>
       </w:r>
     </w:p>
     <w:p>
@@ -390,7 +496,16 @@
           <w:iCs w:val="0"/>
           <w:lang w:val="en-US"/>
         </w:rPr>
-        <w:t>Each player must attempt to capture their opponent’s pieces by moving to the tile behind the target piece</w:t>
+        <w:t>The crown can only move to 1 adjacent block (not diagonally)</w:t>
+      </w:r>
+      <w:r>
+        <w:rPr>
+          <w:rStyle w:val="Emphasis"/>
+          <w:i w:val="0"/>
+          <w:iCs w:val="0"/>
+          <w:lang w:val="en-US"/>
+        </w:rPr>
+        <w:t>.</w:t>
       </w:r>
     </w:p>
     <w:p>
@@ -414,8 +529,83 @@
           <w:iCs w:val="0"/>
           <w:lang w:val="en-US"/>
         </w:rPr>
+        <w:t>Each player must attempt to capture their opponent’s pieces by moving to the tile behind the target piece</w:t>
+      </w:r>
+      <w:r>
+        <w:rPr>
+          <w:rStyle w:val="Emphasis"/>
+          <w:i w:val="0"/>
+          <w:iCs w:val="0"/>
+          <w:lang w:val="en-US"/>
+        </w:rPr>
+        <w:t>.</w:t>
+      </w:r>
+    </w:p>
+    <w:p>
+      <w:pPr>
+        <w:pStyle w:val="ListParagraph"/>
+        <w:numPr>
+          <w:ilvl w:val="0"/>
+          <w:numId w:val="1"/>
+        </w:numPr>
+        <w:rPr>
+          <w:rStyle w:val="Emphasis"/>
+          <w:i w:val="0"/>
+          <w:iCs w:val="0"/>
+          <w:lang w:val="en-US"/>
+        </w:rPr>
+      </w:pPr>
+      <w:r>
+        <w:rPr>
+          <w:rStyle w:val="Emphasis"/>
+          <w:i w:val="0"/>
+          <w:iCs w:val="0"/>
+          <w:lang w:val="en-US"/>
+        </w:rPr>
+        <w:t>If the tile behind the target piece is occupied, the piece cannot be captured</w:t>
+      </w:r>
+      <w:r>
+        <w:rPr>
+          <w:rStyle w:val="Emphasis"/>
+          <w:i w:val="0"/>
+          <w:iCs w:val="0"/>
+          <w:lang w:val="en-US"/>
+        </w:rPr>
+        <w:t>.</w:t>
+      </w:r>
+    </w:p>
+    <w:p>
+      <w:pPr>
+        <w:pStyle w:val="ListParagraph"/>
+        <w:numPr>
+          <w:ilvl w:val="0"/>
+          <w:numId w:val="1"/>
+        </w:numPr>
+        <w:rPr>
+          <w:rStyle w:val="Emphasis"/>
+          <w:i w:val="0"/>
+          <w:iCs w:val="0"/>
+          <w:lang w:val="en-US"/>
+        </w:rPr>
+      </w:pPr>
+      <w:r>
+        <w:rPr>
+          <w:rStyle w:val="Emphasis"/>
+          <w:i w:val="0"/>
+          <w:iCs w:val="0"/>
+          <w:lang w:val="en-US"/>
+        </w:rPr>
         <w:t>The game ends when a player captures the enemy crown</w:t>
       </w:r>
+      <w:r>
+        <w:rPr>
+          <w:rStyle w:val="Emphasis"/>
+          <w:i w:val="0"/>
+          <w:iCs w:val="0"/>
+          <w:lang w:val="en-US"/>
+        </w:rPr>
+        <w:t>.</w:t>
+      </w:r>
     </w:p>
     <w:p>
       <w:pPr>
@@ -430,6 +620,7 @@
     <w:p>
       <w:pPr>
         <w:pStyle w:val="Heading2"/>
+        <w:spacing w:before="0" w:after="0"/>
         <w:rPr>
           <w:rStyle w:val="Emphasis"/>
           <w:i w:val="0"/>
@@ -456,6 +647,125 @@
           <w:lang w:val="en-US"/>
         </w:rPr>
       </w:pPr>
+      <w:r>
+        <w:rPr>
+          <w:rStyle w:val="Emphasis"/>
+          <w:i w:val="0"/>
+          <w:iCs w:val="0"/>
+          <w:lang w:val="en-US"/>
+        </w:rPr>
+        <w:t xml:space="preserve">The game is going to rely on a 2D-array that will represent the tiles on the board. The array will store each game piece in the corresponding index of the array. For example, if a piece moves to tile 3x2 on the board, it will be stored in position [3,2] in the array.  </w:t>
+      </w:r>
+    </w:p>
+    <w:p>
+      <w:pPr>
+        <w:rPr>
+          <w:rStyle w:val="Emphasis"/>
+          <w:i w:val="0"/>
+          <w:iCs w:val="0"/>
+          <w:lang w:val="en-US"/>
+        </w:rPr>
+      </w:pPr>
+      <w:r>
+        <w:rPr>
+          <w:rStyle w:val="Emphasis"/>
+          <w:i w:val="0"/>
+          <w:iCs w:val="0"/>
+          <w:lang w:val="en-US"/>
+        </w:rPr>
+        <w:t>When a player moves a piece to a tile on the board, the game manager must check for the following:</w:t>
+      </w:r>
+    </w:p>
+    <w:p>
+      <w:pPr>
+        <w:pStyle w:val="ListParagraph"/>
+        <w:numPr>
+          <w:ilvl w:val="0"/>
+          <w:numId w:val="2"/>
+        </w:numPr>
+        <w:rPr>
+          <w:rStyle w:val="Emphasis"/>
+          <w:i w:val="0"/>
+          <w:iCs w:val="0"/>
+          <w:lang w:val="en-US"/>
+        </w:rPr>
+      </w:pPr>
+      <w:r>
+        <w:rPr>
+          <w:rStyle w:val="Emphasis"/>
+          <w:i w:val="0"/>
+          <w:iCs w:val="0"/>
+          <w:lang w:val="en-US"/>
+        </w:rPr>
+        <w:t>Can the piece I am moving, move the required number of tiles?</w:t>
+      </w:r>
+    </w:p>
+    <w:p>
+      <w:pPr>
+        <w:pStyle w:val="ListParagraph"/>
+        <w:numPr>
+          <w:ilvl w:val="0"/>
+          <w:numId w:val="2"/>
+        </w:numPr>
+        <w:rPr>
+          <w:rStyle w:val="Emphasis"/>
+          <w:i w:val="0"/>
+          <w:iCs w:val="0"/>
+          <w:lang w:val="en-US"/>
+        </w:rPr>
+      </w:pPr>
+      <w:r>
+        <w:rPr>
+          <w:rStyle w:val="Emphasis"/>
+          <w:i w:val="0"/>
+          <w:iCs w:val="0"/>
+          <w:lang w:val="en-US"/>
+        </w:rPr>
+        <w:t xml:space="preserve">Is there a piece on that tile already? </w:t>
+      </w:r>
+    </w:p>
+    <w:p>
+      <w:pPr>
+        <w:pStyle w:val="ListParagraph"/>
+        <w:numPr>
+          <w:ilvl w:val="0"/>
+          <w:numId w:val="2"/>
+        </w:numPr>
+        <w:rPr>
+          <w:rStyle w:val="Emphasis"/>
+          <w:i w:val="0"/>
+          <w:iCs w:val="0"/>
+          <w:lang w:val="en-US"/>
+        </w:rPr>
+      </w:pPr>
+      <w:r>
+        <w:rPr>
+          <w:rStyle w:val="Emphasis"/>
+          <w:i w:val="0"/>
+          <w:iCs w:val="0"/>
+          <w:lang w:val="en-US"/>
+        </w:rPr>
+        <w:t>If yes, can I capture it?</w:t>
+      </w:r>
+    </w:p>
+    <w:p>
+      <w:pPr>
+        <w:rPr>
+          <w:rStyle w:val="Emphasis"/>
+          <w:i w:val="0"/>
+          <w:iCs w:val="0"/>
+          <w:lang w:val="en-US"/>
+        </w:rPr>
+      </w:pPr>
+      <w:r>
+        <w:rPr>
+          <w:rStyle w:val="Emphasis"/>
+          <w:i w:val="0"/>
+          <w:iCs w:val="0"/>
+          <w:lang w:val="en-US"/>
+        </w:rPr>
+        <w:t xml:space="preserve">The game will have two “states”: gold’s turn and grey’s turn. When it is gold’s turn, only the gold pieces can be selected and moved, and the same goes for grey’s turn. </w:t>
+      </w:r>
     </w:p>
     <w:p>
       <w:pPr>
@@ -480,21 +790,21 @@
     <w:p>
       <w:pPr>
         <w:pStyle w:val="Heading2"/>
-        <w:spacing w:after="0"/>
-        <w:rPr>
-          <w:rStyle w:val="Emphasis"/>
-          <w:i w:val="0"/>
-          <w:iCs w:val="0"/>
-          <w:lang w:val="en-US"/>
-        </w:rPr>
-      </w:pPr>
-      <w:r>
-        <w:rPr>
-          <w:rStyle w:val="Emphasis"/>
-          <w:i w:val="0"/>
-          <w:iCs w:val="0"/>
-          <w:lang w:val="en-US"/>
-        </w:rPr>
+        <w:rPr>
+          <w:rStyle w:val="Emphasis"/>
+          <w:i w:val="0"/>
+          <w:iCs w:val="0"/>
+          <w:lang w:val="en-US"/>
+        </w:rPr>
+      </w:pPr>
+      <w:r>
+        <w:rPr>
+          <w:rStyle w:val="Emphasis"/>
+          <w:i w:val="0"/>
+          <w:iCs w:val="0"/>
+          <w:lang w:val="en-US"/>
+        </w:rPr>
+        <w:lastRenderedPageBreak/>
         <w:t>Utility Function</w:t>
       </w:r>
     </w:p>
@@ -654,8 +964,124 @@
       </w:rPr>
     </w:lvl>
   </w:abstractNum>
+  <w:abstractNum w:abstractNumId="1" w15:restartNumberingAfterBreak="0">
+    <w:nsid w:val="62D8430F"/>
+    <w:multiLevelType w:val="hybridMultilevel"/>
+    <w:tmpl w:val="B00C7064"/>
+    <w:lvl w:ilvl="0" w:tplc="1C090001">
+      <w:start w:val="1"/>
+      <w:numFmt w:val="bullet"/>
+      <w:lvlText w:val=""/>
+      <w:lvlJc w:val="left"/>
+      <w:pPr>
+        <w:ind w:left="720" w:hanging="360"/>
+      </w:pPr>
+      <w:rPr>
+        <w:rFonts w:ascii="Symbol" w:hAnsi="Symbol" w:hint="default"/>
+      </w:rPr>
+    </w:lvl>
+    <w:lvl w:ilvl="1" w:tplc="1C090003" w:tentative="1">
+      <w:start w:val="1"/>
+      <w:numFmt w:val="bullet"/>
+      <w:lvlText w:val="o"/>
+      <w:lvlJc w:val="left"/>
+      <w:pPr>
+        <w:ind w:left="1440" w:hanging="360"/>
+      </w:pPr>
+      <w:rPr>
+        <w:rFonts w:ascii="Courier New" w:hAnsi="Courier New" w:cs="Courier New" w:hint="default"/>
+      </w:rPr>
+    </w:lvl>
+    <w:lvl w:ilvl="2" w:tplc="1C090005" w:tentative="1">
+      <w:start w:val="1"/>
+      <w:numFmt w:val="bullet"/>
+      <w:lvlText w:val=""/>
+      <w:lvlJc w:val="left"/>
+      <w:pPr>
+        <w:ind w:left="2160" w:hanging="360"/>
+      </w:pPr>
+      <w:rPr>
+        <w:rFonts w:ascii="Wingdings" w:hAnsi="Wingdings" w:hint="default"/>
+      </w:rPr>
+    </w:lvl>
+    <w:lvl w:ilvl="3" w:tplc="1C090001" w:tentative="1">
+      <w:start w:val="1"/>
+      <w:numFmt w:val="bullet"/>
+      <w:lvlText w:val=""/>
+      <w:lvlJc w:val="left"/>
+      <w:pPr>
+        <w:ind w:left="2880" w:hanging="360"/>
+      </w:pPr>
+      <w:rPr>
+        <w:rFonts w:ascii="Symbol" w:hAnsi="Symbol" w:hint="default"/>
+      </w:rPr>
+    </w:lvl>
+    <w:lvl w:ilvl="4" w:tplc="1C090003" w:tentative="1">
+      <w:start w:val="1"/>
+      <w:numFmt w:val="bullet"/>
+      <w:lvlText w:val="o"/>
+      <w:lvlJc w:val="left"/>
+      <w:pPr>
+        <w:ind w:left="3600" w:hanging="360"/>
+      </w:pPr>
+      <w:rPr>
+        <w:rFonts w:ascii="Courier New" w:hAnsi="Courier New" w:cs="Courier New" w:hint="default"/>
+      </w:rPr>
+    </w:lvl>
+    <w:lvl w:ilvl="5" w:tplc="1C090005" w:tentative="1">
+      <w:start w:val="1"/>
+      <w:numFmt w:val="bullet"/>
+      <w:lvlText w:val=""/>
+      <w:lvlJc w:val="left"/>
+      <w:pPr>
+        <w:ind w:left="4320" w:hanging="360"/>
+      </w:pPr>
+      <w:rPr>
+        <w:rFonts w:ascii="Wingdings" w:hAnsi="Wingdings" w:hint="default"/>
+      </w:rPr>
+    </w:lvl>
+    <w:lvl w:ilvl="6" w:tplc="1C090001" w:tentative="1">
+      <w:start w:val="1"/>
+      <w:numFmt w:val="bullet"/>
+      <w:lvlText w:val=""/>
+      <w:lvlJc w:val="left"/>
+      <w:pPr>
+        <w:ind w:left="5040" w:hanging="360"/>
+      </w:pPr>
+      <w:rPr>
+        <w:rFonts w:ascii="Symbol" w:hAnsi="Symbol" w:hint="default"/>
+      </w:rPr>
+    </w:lvl>
+    <w:lvl w:ilvl="7" w:tplc="1C090003" w:tentative="1">
+      <w:start w:val="1"/>
+      <w:numFmt w:val="bullet"/>
+      <w:lvlText w:val="o"/>
+      <w:lvlJc w:val="left"/>
+      <w:pPr>
+        <w:ind w:left="5760" w:hanging="360"/>
+      </w:pPr>
+      <w:rPr>
+        <w:rFonts w:ascii="Courier New" w:hAnsi="Courier New" w:cs="Courier New" w:hint="default"/>
+      </w:rPr>
+    </w:lvl>
+    <w:lvl w:ilvl="8" w:tplc="1C090005" w:tentative="1">
+      <w:start w:val="1"/>
+      <w:numFmt w:val="bullet"/>
+      <w:lvlText w:val=""/>
+      <w:lvlJc w:val="left"/>
+      <w:pPr>
+        <w:ind w:left="6480" w:hanging="360"/>
+      </w:pPr>
+      <w:rPr>
+        <w:rFonts w:ascii="Wingdings" w:hAnsi="Wingdings" w:hint="default"/>
+      </w:rPr>
+    </w:lvl>
+  </w:abstractNum>
   <w:num w:numId="1" w16cid:durableId="919365812">
     <w:abstractNumId w:val="0"/>
+  </w:num>
+  <w:num w:numId="2" w16cid:durableId="1183476181">
+    <w:abstractNumId w:val="1"/>
   </w:num>
 </w:numbering>
 </file>

</xml_diff>